<commit_message>
delete an unwanted method in ListQueue, and update the report to reflect the current stage
</commit_message>
<xml_diff>
--- a/ProgressReport1.docx
+++ b/ProgressReport1.docx
@@ -2,45 +2,135 @@
 <file path=word/document.xml><?xml version="1.0" encoding="utf-8"?>
 <w:document xmlns:wpc="http://schemas.microsoft.com/office/word/2010/wordprocessingCanvas" xmlns:mc="http://schemas.openxmlformats.org/markup-compatibility/2006" xmlns:o="urn:schemas-microsoft-com:office:office" xmlns:r="http://schemas.openxmlformats.org/officeDocument/2006/relationships" xmlns:m="http://schemas.openxmlformats.org/officeDocument/2006/math" xmlns:v="urn:schemas-microsoft-com:vml" xmlns:wp14="http://schemas.microsoft.com/office/word/2010/wordprocessingDrawing" xmlns:wp="http://schemas.openxmlformats.org/drawingml/2006/wordprocessingDrawing" xmlns:w10="urn:schemas-microsoft-com:office:word" xmlns:w="http://schemas.openxmlformats.org/wordprocessingml/2006/main" xmlns:w14="http://schemas.microsoft.com/office/word/2010/wordml" xmlns:w15="http://schemas.microsoft.com/office/word/2012/wordml" xmlns:wpg="http://schemas.microsoft.com/office/word/2010/wordprocessingGroup" xmlns:wpi="http://schemas.microsoft.com/office/word/2010/wordprocessingInk" xmlns:wne="http://schemas.microsoft.com/office/word/2006/wordml" xmlns:wps="http://schemas.microsoft.com/office/word/2010/wordprocessingShape" mc:Ignorable="w14 w15 wp14">
   <w:body>
+    <w:p/>
     <w:p>
-      <w:pPr>
-        <w:ind w:firstLine="720"/>
-      </w:pPr>
+      <w:r>
+        <w:t>First we filled in the Node class. Each node has a data field and a link to the next Node (one way link).</w:t>
+      </w:r>
+    </w:p>
+    <w:p>
+      <w:r>
+        <w:t xml:space="preserve">Then we filled out the code for </w:t>
+      </w:r>
+      <w:proofErr w:type="spellStart"/>
+      <w:r>
+        <w:t>ListQueue</w:t>
+      </w:r>
+      <w:proofErr w:type="spellEnd"/>
+      <w:r>
+        <w:t xml:space="preserve">. </w:t>
+      </w:r>
+      <w:r>
+        <w:t xml:space="preserve">We made the constructors, </w:t>
+      </w:r>
+      <w:proofErr w:type="spellStart"/>
+      <w:r>
+        <w:t>enqueue</w:t>
+      </w:r>
+      <w:proofErr w:type="spellEnd"/>
+      <w:r>
+        <w:t>,</w:t>
+      </w:r>
+      <w:r>
+        <w:t xml:space="preserve"> </w:t>
+      </w:r>
+      <w:proofErr w:type="spellStart"/>
+      <w:r>
+        <w:t>dequeue</w:t>
+      </w:r>
+      <w:proofErr w:type="spellEnd"/>
+      <w:r>
+        <w:t xml:space="preserve">, and the front methods. For </w:t>
+      </w:r>
+      <w:r>
+        <w:t xml:space="preserve">each we figured out the types of cases there would be like an empty queue, a queue with one element, and the regular case. </w:t>
+      </w:r>
+    </w:p>
+    <w:p>
+      <w:r>
+        <w:t xml:space="preserve">We have </w:t>
+      </w:r>
+      <w:proofErr w:type="spellStart"/>
+      <w:proofErr w:type="gramStart"/>
+      <w:r>
+        <w:t>testEmpty</w:t>
+      </w:r>
+      <w:proofErr w:type="spellEnd"/>
+      <w:r>
+        <w:t>(</w:t>
+      </w:r>
+      <w:proofErr w:type="gramEnd"/>
+      <w:r>
+        <w:t xml:space="preserve">) and </w:t>
+      </w:r>
+      <w:proofErr w:type="spellStart"/>
+      <w:r>
+        <w:t>testOne</w:t>
+      </w:r>
+      <w:proofErr w:type="spellEnd"/>
+      <w:r>
+        <w:t xml:space="preserve">() to work. And we are now working on the remaining test: </w:t>
+      </w:r>
+      <w:proofErr w:type="spellStart"/>
+      <w:proofErr w:type="gramStart"/>
+      <w:r>
+        <w:t>testMany</w:t>
+      </w:r>
+      <w:proofErr w:type="spellEnd"/>
+      <w:r>
+        <w:t>(</w:t>
+      </w:r>
+      <w:proofErr w:type="gramEnd"/>
+      <w:r>
+        <w:t xml:space="preserve">). </w:t>
+      </w:r>
+    </w:p>
+    <w:p>
+      <w:r>
+        <w:t xml:space="preserve">For each test, we test the </w:t>
+      </w:r>
+      <w:proofErr w:type="gramStart"/>
+      <w:r>
+        <w:t>front(</w:t>
+      </w:r>
+      <w:proofErr w:type="gramEnd"/>
+      <w:r>
+        <w:t xml:space="preserve">), then </w:t>
+      </w:r>
+      <w:proofErr w:type="spellStart"/>
+      <w:r>
+        <w:t>dequeue</w:t>
+      </w:r>
+      <w:proofErr w:type="spellEnd"/>
+      <w:r>
+        <w:t xml:space="preserve">(), then </w:t>
+      </w:r>
+      <w:proofErr w:type="spellStart"/>
+      <w:r>
+        <w:t>enqueue</w:t>
+      </w:r>
+      <w:proofErr w:type="spellEnd"/>
+      <w:r>
+        <w:t xml:space="preserve">(), in the order of how those methods impact the queue’s original state. For example, when we want to test the methods for an empty queue, if we </w:t>
+      </w:r>
+      <w:proofErr w:type="spellStart"/>
+      <w:proofErr w:type="gramStart"/>
+      <w:r>
+        <w:t>enqueue</w:t>
+      </w:r>
+      <w:proofErr w:type="spellEnd"/>
+      <w:r>
+        <w:t>(</w:t>
+      </w:r>
+      <w:proofErr w:type="gramEnd"/>
+      <w:r>
+        <w:t>) before front(), then the queue is no longer empty.</w:t>
+      </w:r>
+    </w:p>
+    <w:p>
       <w:bookmarkStart w:id="0" w:name="_GoBack"/>
       <w:bookmarkEnd w:id="0"/>
-      <w:r>
-        <w:t xml:space="preserve">First we filled out the code for </w:t>
-      </w:r>
-      <w:proofErr w:type="spellStart"/>
-      <w:r>
-        <w:t>ListQueue</w:t>
-      </w:r>
-      <w:proofErr w:type="spellEnd"/>
-      <w:r>
-        <w:t>. W</w:t>
-      </w:r>
-      <w:r>
-        <w:t xml:space="preserve">e made the constructors, enqueuer, </w:t>
-      </w:r>
-      <w:proofErr w:type="spellStart"/>
-      <w:r>
-        <w:t>dequeue</w:t>
-      </w:r>
-      <w:proofErr w:type="spellEnd"/>
-      <w:r>
-        <w:t>, and the front method</w:t>
-      </w:r>
-      <w:r>
-        <w:t xml:space="preserve">. </w:t>
-      </w:r>
-      <w:r>
-        <w:t xml:space="preserve">We also filled in the Node Class. </w:t>
-      </w:r>
-      <w:r>
-        <w:t xml:space="preserve">For each we figured out the types of cases there would be like an empty queue, a queue with one element, and the regular case. </w:t>
-      </w:r>
     </w:p>
-    <w:p/>
     <w:sectPr>
       <w:headerReference w:type="default" r:id="rId6"/>
       <w:pgSz w:w="12240" w:h="15840"/>
@@ -117,15 +207,7 @@
     </w:r>
     <w:proofErr w:type="spellEnd"/>
     <w:r>
-      <w:t xml:space="preserve"> &amp; </w:t>
-    </w:r>
-    <w:proofErr w:type="spellStart"/>
-    <w:r>
-      <w:t>Thoa</w:t>
-    </w:r>
-    <w:proofErr w:type="spellEnd"/>
-    <w:r>
-      <w:t xml:space="preserve"> Ta</w:t>
+      <w:t xml:space="preserve"> &amp; Thoa Ta</w:t>
     </w:r>
   </w:p>
   <w:p>

</xml_diff>